<commit_message>
Se agregó diagrama de robustez CU-02 CerrarSesion
</commit_message>
<xml_diff>
--- a/Documentación/CU-02_CerrarSesión/Descripción.docx
+++ b/Documentación/CU-02_CerrarSesión/Descripción.docx
@@ -47,16 +47,7 @@
               <w:jc w:val="both"/>
             </w:pPr>
             <w:r>
-              <w:t>CU-0</w:t>
-            </w:r>
-            <w:r>
-              <w:t>2</w:t>
-            </w:r>
-            <w:r>
-              <w:t xml:space="preserve"> </w:t>
-            </w:r>
-            <w:r>
-              <w:t>Cerrar sesión</w:t>
+              <w:t>CU-02 Cerrar sesión</w:t>
             </w:r>
           </w:p>
         </w:tc>
@@ -91,10 +82,7 @@
               <w:jc w:val="both"/>
             </w:pPr>
             <w:r>
-              <w:t xml:space="preserve">El caso de uso tiene como finalidad </w:t>
-            </w:r>
-            <w:r>
-              <w:t>permitir el cierre de la sesión de un usuario</w:t>
+              <w:t>El caso de uso tiene como finalidad permitir el cierre de la sesión de un usuario</w:t>
             </w:r>
           </w:p>
         </w:tc>
@@ -129,10 +117,7 @@
               <w:jc w:val="both"/>
             </w:pPr>
             <w:r>
-              <w:t>FRQ-</w:t>
-            </w:r>
-            <w:r>
-              <w:t>35</w:t>
+              <w:t>FRQ-35</w:t>
             </w:r>
           </w:p>
         </w:tc>
@@ -167,10 +152,7 @@
               <w:jc w:val="both"/>
             </w:pPr>
             <w:r>
-              <w:t>Administrador del supermercado, paquetería</w:t>
-            </w:r>
-            <w:r>
-              <w:t>, cajero, contador</w:t>
+              <w:t>Administrador del supermercado, paquetería, cajero, contador</w:t>
             </w:r>
           </w:p>
         </w:tc>
@@ -205,10 +187,7 @@
               <w:jc w:val="both"/>
             </w:pPr>
             <w:r>
-              <w:t xml:space="preserve">El actor </w:t>
-            </w:r>
-            <w:r>
-              <w:t>da clic en el icono de cerrar sesión.</w:t>
+              <w:t>El actor da clic en el icono de cerrar sesión</w:t>
             </w:r>
           </w:p>
         </w:tc>
@@ -243,10 +222,7 @@
               <w:jc w:val="both"/>
             </w:pPr>
             <w:r>
-              <w:t>PRE-01 El actor debe estar registrado en la base de datos</w:t>
-            </w:r>
-            <w:r>
-              <w:t>.</w:t>
+              <w:t>PRE-01 El actor debe estar registrado en la base de datos.</w:t>
             </w:r>
           </w:p>
         </w:tc>
@@ -281,21 +257,12 @@
               <w:pStyle w:val="Prrafodelista"/>
               <w:numPr>
                 <w:ilvl w:val="0"/>
-                <w:numId w:val="3"/>
+                <w:numId w:val="8"/>
               </w:numPr>
               <w:jc w:val="both"/>
             </w:pPr>
             <w:r>
-              <w:t xml:space="preserve">El sistema muestra </w:t>
-            </w:r>
-            <w:r>
-              <w:t>la</w:t>
-            </w:r>
-            <w:r>
-              <w:t xml:space="preserve"> ventana </w:t>
-            </w:r>
-            <w:r>
-              <w:t>“</w:t>
+              <w:t>El sistema muestra la ventana “</w:t>
             </w:r>
             <w:proofErr w:type="spellStart"/>
             <w:r>
@@ -303,25 +270,7 @@
             </w:r>
             <w:proofErr w:type="spellEnd"/>
             <w:r>
-              <w:t>”</w:t>
-            </w:r>
-            <w:r>
-              <w:t xml:space="preserve"> con el mensaje “</w:t>
-            </w:r>
-            <w:r>
-              <w:t>¿Estás seguro de cerrar sesión?</w:t>
-            </w:r>
-            <w:r>
-              <w:t>”</w:t>
-            </w:r>
-            <w:r>
-              <w:t xml:space="preserve"> junto con los botones </w:t>
-            </w:r>
-            <w:r>
-              <w:t>“Aceptar”</w:t>
-            </w:r>
-            <w:r>
-              <w:t xml:space="preserve"> y “Cancelar”.</w:t>
+              <w:t>” con el mensaje “¿Estás seguro de cerrar sesión?” junto con los botones “Aceptar” y “Cancelar”.</w:t>
             </w:r>
           </w:p>
           <w:p>
@@ -329,15 +278,12 @@
               <w:pStyle w:val="Prrafodelista"/>
               <w:numPr>
                 <w:ilvl w:val="0"/>
-                <w:numId w:val="3"/>
+                <w:numId w:val="8"/>
               </w:numPr>
               <w:jc w:val="both"/>
             </w:pPr>
             <w:r>
-              <w:t>El actor hace clic en el botón “Aceptar”.</w:t>
-            </w:r>
-            <w:r>
-              <w:t xml:space="preserve"> (FA-01)</w:t>
+              <w:t>El actor hace clic en el botón “Aceptar”. (FA-01)</w:t>
             </w:r>
           </w:p>
           <w:p>
@@ -345,15 +291,20 @@
               <w:pStyle w:val="Prrafodelista"/>
               <w:numPr>
                 <w:ilvl w:val="0"/>
-                <w:numId w:val="3"/>
+                <w:numId w:val="8"/>
               </w:numPr>
               <w:jc w:val="both"/>
             </w:pPr>
             <w:r>
-              <w:t>El sistema cierra la ventana emergente</w:t>
-            </w:r>
-            <w:r>
-              <w:t xml:space="preserve"> y la ventana “</w:t>
+              <w:t>El sistema cierra la ventana “</w:t>
+            </w:r>
+            <w:proofErr w:type="spellStart"/>
+            <w:r>
+              <w:t>ConfirmacionView</w:t>
+            </w:r>
+            <w:proofErr w:type="spellEnd"/>
+            <w:r>
+              <w:t>” y la ventana “</w:t>
             </w:r>
             <w:proofErr w:type="spellStart"/>
             <w:r>
@@ -377,7 +328,7 @@
               <w:pStyle w:val="Prrafodelista"/>
               <w:numPr>
                 <w:ilvl w:val="0"/>
-                <w:numId w:val="3"/>
+                <w:numId w:val="8"/>
               </w:numPr>
               <w:jc w:val="both"/>
             </w:pPr>
@@ -430,13 +381,7 @@
               <w:jc w:val="both"/>
             </w:pPr>
             <w:r>
-              <w:t>El actor hace clic en el botón “Cancelar”</w:t>
-            </w:r>
-            <w:r>
-              <w:t xml:space="preserve"> de la ventana </w:t>
-            </w:r>
-            <w:r>
-              <w:t>“</w:t>
+              <w:t>El actor hace clic en el botón “Cancelar” de la ventana “</w:t>
             </w:r>
             <w:proofErr w:type="spellStart"/>
             <w:r>
@@ -444,10 +389,7 @@
             </w:r>
             <w:proofErr w:type="spellEnd"/>
             <w:r>
-              <w:t>”</w:t>
-            </w:r>
-            <w:r>
-              <w:t>.</w:t>
+              <w:t>”.</w:t>
             </w:r>
           </w:p>
           <w:p>
@@ -460,13 +402,7 @@
               <w:jc w:val="both"/>
             </w:pPr>
             <w:r>
-              <w:t>El sistema cierra la ventana</w:t>
-            </w:r>
-            <w:r>
-              <w:t xml:space="preserve"> </w:t>
-            </w:r>
-            <w:r>
-              <w:t>“</w:t>
+              <w:t>El sistema cierra la ventana “</w:t>
             </w:r>
             <w:proofErr w:type="spellStart"/>
             <w:r>
@@ -474,10 +410,7 @@
             </w:r>
             <w:proofErr w:type="spellEnd"/>
             <w:r>
-              <w:t>”</w:t>
-            </w:r>
-            <w:r>
-              <w:t>.</w:t>
+              <w:t>”.</w:t>
             </w:r>
           </w:p>
           <w:p>
@@ -525,10 +458,7 @@
               <w:jc w:val="both"/>
             </w:pPr>
             <w:r>
-              <w:t>Sin excepciones</w:t>
-            </w:r>
-            <w:r>
-              <w:t xml:space="preserve"> </w:t>
+              <w:t xml:space="preserve">Sin excepciones </w:t>
             </w:r>
           </w:p>
         </w:tc>
@@ -560,10 +490,7 @@
           </w:tcPr>
           <w:p>
             <w:r>
-              <w:t xml:space="preserve">POS-01 </w:t>
-            </w:r>
-            <w:r>
-              <w:t>El sistema termina con la sesión del actor.</w:t>
+              <w:t>POS-01 El sistema termina con la sesión del actor.</w:t>
             </w:r>
           </w:p>
         </w:tc>
@@ -1229,6 +1156,95 @@
       </w:pPr>
     </w:lvl>
   </w:abstractNum>
+  <w:abstractNum w:abstractNumId="7" w15:restartNumberingAfterBreak="0">
+    <w:nsid w:val="78511E5D"/>
+    <w:multiLevelType w:val="hybridMultilevel"/>
+    <w:tmpl w:val="FAE0258C"/>
+    <w:lvl w:ilvl="0" w:tplc="0409000F">
+      <w:start w:val="1"/>
+      <w:numFmt w:val="decimal"/>
+      <w:lvlText w:val="%1."/>
+      <w:lvlJc w:val="left"/>
+      <w:pPr>
+        <w:ind w:left="720" w:hanging="360"/>
+      </w:pPr>
+      <w:rPr>
+        <w:rFonts w:hint="default"/>
+      </w:rPr>
+    </w:lvl>
+    <w:lvl w:ilvl="1" w:tplc="04090019" w:tentative="1">
+      <w:start w:val="1"/>
+      <w:numFmt w:val="lowerLetter"/>
+      <w:lvlText w:val="%2."/>
+      <w:lvlJc w:val="left"/>
+      <w:pPr>
+        <w:ind w:left="1440" w:hanging="360"/>
+      </w:pPr>
+    </w:lvl>
+    <w:lvl w:ilvl="2" w:tplc="0409001B" w:tentative="1">
+      <w:start w:val="1"/>
+      <w:numFmt w:val="lowerRoman"/>
+      <w:lvlText w:val="%3."/>
+      <w:lvlJc w:val="right"/>
+      <w:pPr>
+        <w:ind w:left="2160" w:hanging="180"/>
+      </w:pPr>
+    </w:lvl>
+    <w:lvl w:ilvl="3" w:tplc="0409000F" w:tentative="1">
+      <w:start w:val="1"/>
+      <w:numFmt w:val="decimal"/>
+      <w:lvlText w:val="%4."/>
+      <w:lvlJc w:val="left"/>
+      <w:pPr>
+        <w:ind w:left="2880" w:hanging="360"/>
+      </w:pPr>
+    </w:lvl>
+    <w:lvl w:ilvl="4" w:tplc="04090019" w:tentative="1">
+      <w:start w:val="1"/>
+      <w:numFmt w:val="lowerLetter"/>
+      <w:lvlText w:val="%5."/>
+      <w:lvlJc w:val="left"/>
+      <w:pPr>
+        <w:ind w:left="3600" w:hanging="360"/>
+      </w:pPr>
+    </w:lvl>
+    <w:lvl w:ilvl="5" w:tplc="0409001B" w:tentative="1">
+      <w:start w:val="1"/>
+      <w:numFmt w:val="lowerRoman"/>
+      <w:lvlText w:val="%6."/>
+      <w:lvlJc w:val="right"/>
+      <w:pPr>
+        <w:ind w:left="4320" w:hanging="180"/>
+      </w:pPr>
+    </w:lvl>
+    <w:lvl w:ilvl="6" w:tplc="0409000F" w:tentative="1">
+      <w:start w:val="1"/>
+      <w:numFmt w:val="decimal"/>
+      <w:lvlText w:val="%7."/>
+      <w:lvlJc w:val="left"/>
+      <w:pPr>
+        <w:ind w:left="5040" w:hanging="360"/>
+      </w:pPr>
+    </w:lvl>
+    <w:lvl w:ilvl="7" w:tplc="04090019" w:tentative="1">
+      <w:start w:val="1"/>
+      <w:numFmt w:val="lowerLetter"/>
+      <w:lvlText w:val="%8."/>
+      <w:lvlJc w:val="left"/>
+      <w:pPr>
+        <w:ind w:left="5760" w:hanging="360"/>
+      </w:pPr>
+    </w:lvl>
+    <w:lvl w:ilvl="8" w:tplc="0409001B" w:tentative="1">
+      <w:start w:val="1"/>
+      <w:numFmt w:val="lowerRoman"/>
+      <w:lvlText w:val="%9."/>
+      <w:lvlJc w:val="right"/>
+      <w:pPr>
+        <w:ind w:left="6480" w:hanging="180"/>
+      </w:pPr>
+    </w:lvl>
+  </w:abstractNum>
   <w:num w:numId="1" w16cid:durableId="1540433531">
     <w:abstractNumId w:val="5"/>
   </w:num>
@@ -1249,6 +1265,9 @@
   </w:num>
   <w:num w:numId="7" w16cid:durableId="1655530073">
     <w:abstractNumId w:val="3"/>
+  </w:num>
+  <w:num w:numId="8" w16cid:durableId="322659284">
+    <w:abstractNumId w:val="7"/>
   </w:num>
 </w:numbering>
 </file>

</xml_diff>